<commit_message>
Modified HW13 Part1, Ready to push
</commit_message>
<xml_diff>
--- a/assignment13/part1/Document_HW_13_04.docx
+++ b/assignment13/part1/Document_HW_13_04.docx
@@ -8,10 +8,10 @@
           <w:noProof/>
         </w:rPr>
         <w:drawing>
-          <wp:inline distT="0" distB="0" distL="0" distR="0" wp14:anchorId="0AB645B0" wp14:editId="2EF65C16">
-            <wp:extent cx="5943600" cy="3513455"/>
-            <wp:effectExtent l="0" t="0" r="0" b="0"/>
-            <wp:docPr id="610371626" name="Picture 1" descr="A screenshot of a computer&#10;&#10;Description automatically generated"/>
+          <wp:inline distT="0" distB="0" distL="0" distR="0" wp14:anchorId="0AB645B0" wp14:editId="52985D74">
+            <wp:extent cx="5915605" cy="3513455"/>
+            <wp:effectExtent l="0" t="0" r="9525" b="0"/>
+            <wp:docPr id="610371626" name="Picture 1"/>
             <wp:cNvGraphicFramePr>
               <a:graphicFrameLocks xmlns:a="http://schemas.openxmlformats.org/drawingml/2006/main" noChangeAspect="1"/>
             </wp:cNvGraphicFramePr>
@@ -19,7 +19,7 @@
               <a:graphicData uri="http://schemas.openxmlformats.org/drawingml/2006/picture">
                 <pic:pic xmlns:pic="http://schemas.openxmlformats.org/drawingml/2006/picture">
                   <pic:nvPicPr>
-                    <pic:cNvPr id="610371626" name="Picture 1" descr="A screenshot of a computer&#10;&#10;Description automatically generated"/>
+                    <pic:cNvPr id="610371626" name="Picture 1"/>
                     <pic:cNvPicPr/>
                   </pic:nvPicPr>
                   <pic:blipFill>
@@ -37,7 +37,7 @@
                   <pic:spPr>
                     <a:xfrm>
                       <a:off x="0" y="0"/>
-                      <a:ext cx="5943600" cy="3513455"/>
+                      <a:ext cx="5915605" cy="3513455"/>
                     </a:xfrm>
                     <a:prstGeom prst="rect">
                       <a:avLst/>
@@ -89,10 +89,10 @@
           <w:noProof/>
         </w:rPr>
         <w:drawing>
-          <wp:inline distT="0" distB="0" distL="0" distR="0" wp14:anchorId="6CCE4140" wp14:editId="7521DBB3">
-            <wp:extent cx="5943600" cy="3517900"/>
-            <wp:effectExtent l="0" t="0" r="0" b="6350"/>
-            <wp:docPr id="507475560" name="Picture 2" descr="A screenshot of a computer&#10;&#10;Description automatically generated"/>
+          <wp:inline distT="0" distB="0" distL="0" distR="0" wp14:anchorId="6CCE4140" wp14:editId="2D58F8BF">
+            <wp:extent cx="5943600" cy="3514948"/>
+            <wp:effectExtent l="0" t="0" r="0" b="9525"/>
+            <wp:docPr id="507475560" name="Picture 2"/>
             <wp:cNvGraphicFramePr>
               <a:graphicFrameLocks xmlns:a="http://schemas.openxmlformats.org/drawingml/2006/main" noChangeAspect="1"/>
             </wp:cNvGraphicFramePr>
@@ -100,7 +100,7 @@
               <a:graphicData uri="http://schemas.openxmlformats.org/drawingml/2006/picture">
                 <pic:pic xmlns:pic="http://schemas.openxmlformats.org/drawingml/2006/picture">
                   <pic:nvPicPr>
-                    <pic:cNvPr id="507475560" name="Picture 2" descr="A screenshot of a computer&#10;&#10;Description automatically generated"/>
+                    <pic:cNvPr id="507475560" name="Picture 2"/>
                     <pic:cNvPicPr/>
                   </pic:nvPicPr>
                   <pic:blipFill>
@@ -118,7 +118,7 @@
                   <pic:spPr>
                     <a:xfrm>
                       <a:off x="0" y="0"/>
-                      <a:ext cx="5943600" cy="3517900"/>
+                      <a:ext cx="5943600" cy="3514948"/>
                     </a:xfrm>
                     <a:prstGeom prst="rect">
                       <a:avLst/>
@@ -146,10 +146,7 @@
         <w:t>. (</w:t>
       </w:r>
       <w:r>
-        <w:t>warp by vector</w:t>
-      </w:r>
-      <w:r>
-        <w:t>, Scale facto</w:t>
+        <w:t>warp by vector, Scale facto</w:t>
       </w:r>
       <w:r>
         <w:t>r of 0.5)</w:t>

</xml_diff>